<commit_message>
Sodoku terminado SE DEMORA EN EJEUTARSE APROX de 5 a 20 min
</commit_message>
<xml_diff>
--- a/hoja de trabajo 1.docx
+++ b/hoja de trabajo 1.docx
@@ -34,6 +34,13 @@
               </w:rPr>
               <w:t xml:space="preserve">Apellidos </w:t>
             </w:r>
+            <w:r>
+              <w:rPr>
+                <w:rFonts w:ascii="Arial" w:hAnsi="Arial" w:cs="Arial"/>
+                <w:lang w:val="es-ES"/>
+              </w:rPr>
+              <w:t xml:space="preserve">Ochoa </w:t>
+            </w:r>
           </w:p>
         </w:tc>
         <w:tc>
@@ -49,6 +56,13 @@
                 <w:lang w:val="es-ES"/>
               </w:rPr>
             </w:pPr>
+            <w:r>
+              <w:rPr>
+                <w:rFonts w:ascii="Arial" w:hAnsi="Arial" w:cs="Arial"/>
+                <w:lang w:val="es-ES"/>
+              </w:rPr>
+              <w:t>Cedeño</w:t>
+            </w:r>
           </w:p>
         </w:tc>
       </w:tr>
@@ -74,6 +88,21 @@
               </w:rPr>
               <w:t>Nombres</w:t>
             </w:r>
+            <w:r>
+              <w:rPr>
+                <w:rFonts w:ascii="Arial" w:hAnsi="Arial" w:cs="Arial"/>
+                <w:b/>
+                <w:lang w:val="es-ES"/>
+              </w:rPr>
+              <w:t xml:space="preserve">: </w:t>
+            </w:r>
+            <w:r>
+              <w:rPr>
+                <w:rFonts w:ascii="Arial" w:hAnsi="Arial" w:cs="Arial"/>
+                <w:lang w:val="es-ES"/>
+              </w:rPr>
+              <w:t xml:space="preserve">Enmanuel </w:t>
+            </w:r>
           </w:p>
         </w:tc>
         <w:tc>
@@ -85,10 +114,16 @@
               <w:jc w:val="both"/>
               <w:rPr>
                 <w:rFonts w:ascii="Arial" w:hAnsi="Arial" w:cs="Arial"/>
-                <w:b/>
                 <w:lang w:val="es-ES"/>
               </w:rPr>
             </w:pPr>
+            <w:r>
+              <w:rPr>
+                <w:rFonts w:ascii="Arial" w:hAnsi="Arial" w:cs="Arial"/>
+                <w:lang w:val="es-ES"/>
+              </w:rPr>
+              <w:t>David</w:t>
+            </w:r>
           </w:p>
         </w:tc>
       </w:tr>
@@ -133,7 +168,14 @@
                 <w:b/>
                 <w:lang w:val="es-ES"/>
               </w:rPr>
-              <w:t xml:space="preserve">Apellidos </w:t>
+              <w:t xml:space="preserve">Apellidos: </w:t>
+            </w:r>
+            <w:r>
+              <w:rPr>
+                <w:rFonts w:ascii="Arial" w:hAnsi="Arial" w:cs="Arial"/>
+                <w:lang w:val="es-ES"/>
+              </w:rPr>
+              <w:t>Gomez</w:t>
             </w:r>
           </w:p>
         </w:tc>
@@ -146,10 +188,16 @@
               <w:jc w:val="both"/>
               <w:rPr>
                 <w:rFonts w:ascii="Arial" w:hAnsi="Arial" w:cs="Arial"/>
-                <w:b/>
                 <w:lang w:val="es-ES"/>
               </w:rPr>
             </w:pPr>
+            <w:r>
+              <w:rPr>
+                <w:rFonts w:ascii="Arial" w:hAnsi="Arial" w:cs="Arial"/>
+                <w:lang w:val="es-ES"/>
+              </w:rPr>
+              <w:t>Casierra</w:t>
+            </w:r>
           </w:p>
         </w:tc>
       </w:tr>
@@ -175,6 +223,21 @@
               </w:rPr>
               <w:t>Nombres</w:t>
             </w:r>
+            <w:r>
+              <w:rPr>
+                <w:rFonts w:ascii="Arial" w:hAnsi="Arial" w:cs="Arial"/>
+                <w:b/>
+                <w:lang w:val="es-ES"/>
+              </w:rPr>
+              <w:t xml:space="preserve">: </w:t>
+            </w:r>
+            <w:r>
+              <w:rPr>
+                <w:rFonts w:ascii="Arial" w:hAnsi="Arial" w:cs="Arial"/>
+                <w:lang w:val="es-ES"/>
+              </w:rPr>
+              <w:t>Luis</w:t>
+            </w:r>
           </w:p>
         </w:tc>
         <w:tc>
@@ -190,6 +253,143 @@
                 <w:lang w:val="es-ES"/>
               </w:rPr>
             </w:pPr>
+            <w:r>
+              <w:rPr>
+                <w:rFonts w:ascii="Arial" w:hAnsi="Arial" w:cs="Arial"/>
+                <w:lang w:val="es-ES"/>
+              </w:rPr>
+              <w:t>Alexander</w:t>
+            </w:r>
+          </w:p>
+        </w:tc>
+      </w:tr>
+    </w:tbl>
+    <w:p>
+      <w:pPr>
+        <w:jc w:val="both"/>
+        <w:rPr>
+          <w:rFonts w:ascii="Arial" w:hAnsi="Arial" w:cs="Arial"/>
+          <w:b/>
+          <w:lang w:val="es-ES"/>
+        </w:rPr>
+      </w:pPr>
+    </w:p>
+    <w:tbl>
+      <w:tblPr>
+        <w:tblStyle w:val="Tablaconcuadrcula"/>
+        <w:tblW w:w="0" w:type="auto"/>
+        <w:tblLook w:val="04A0" w:firstRow="1" w:lastRow="0" w:firstColumn="1" w:lastColumn="0" w:noHBand="0" w:noVBand="1"/>
+      </w:tblPr>
+      <w:tblGrid>
+        <w:gridCol w:w="4750"/>
+        <w:gridCol w:w="4750"/>
+      </w:tblGrid>
+      <w:tr>
+        <w:tc>
+          <w:tcPr>
+            <w:tcW w:w="4750" w:type="dxa"/>
+          </w:tcPr>
+          <w:p>
+            <w:pPr>
+              <w:jc w:val="both"/>
+              <w:rPr>
+                <w:rFonts w:ascii="Arial" w:hAnsi="Arial" w:cs="Arial"/>
+                <w:b/>
+                <w:lang w:val="es-ES"/>
+              </w:rPr>
+            </w:pPr>
+            <w:r>
+              <w:rPr>
+                <w:rFonts w:ascii="Arial" w:hAnsi="Arial" w:cs="Arial"/>
+                <w:b/>
+                <w:lang w:val="es-ES"/>
+              </w:rPr>
+              <w:t xml:space="preserve">Apellidos: </w:t>
+            </w:r>
+            <w:r>
+              <w:rPr>
+                <w:rFonts w:ascii="Arial" w:hAnsi="Arial" w:cs="Arial"/>
+                <w:lang w:val="es-ES"/>
+              </w:rPr>
+              <w:t>Rodriguez</w:t>
+            </w:r>
+          </w:p>
+        </w:tc>
+        <w:tc>
+          <w:tcPr>
+            <w:tcW w:w="4750" w:type="dxa"/>
+          </w:tcPr>
+          <w:p>
+            <w:pPr>
+              <w:jc w:val="both"/>
+              <w:rPr>
+                <w:rFonts w:ascii="Arial" w:hAnsi="Arial" w:cs="Arial"/>
+                <w:lang w:val="es-ES"/>
+              </w:rPr>
+            </w:pPr>
+            <w:r>
+              <w:rPr>
+                <w:rFonts w:ascii="Arial" w:hAnsi="Arial" w:cs="Arial"/>
+                <w:lang w:val="es-ES"/>
+              </w:rPr>
+              <w:t>Mesias</w:t>
+            </w:r>
+            <w:bookmarkStart w:id="0" w:name="_GoBack"/>
+            <w:bookmarkEnd w:id="0"/>
+          </w:p>
+        </w:tc>
+      </w:tr>
+      <w:tr>
+        <w:tc>
+          <w:tcPr>
+            <w:tcW w:w="4750" w:type="dxa"/>
+          </w:tcPr>
+          <w:p>
+            <w:pPr>
+              <w:jc w:val="both"/>
+              <w:rPr>
+                <w:rFonts w:ascii="Arial" w:hAnsi="Arial" w:cs="Arial"/>
+                <w:b/>
+                <w:lang w:val="es-ES"/>
+              </w:rPr>
+            </w:pPr>
+            <w:r>
+              <w:rPr>
+                <w:rFonts w:ascii="Arial" w:hAnsi="Arial" w:cs="Arial"/>
+                <w:b/>
+                <w:lang w:val="es-ES"/>
+              </w:rPr>
+              <w:t xml:space="preserve">Nombres: </w:t>
+            </w:r>
+            <w:r>
+              <w:rPr>
+                <w:rFonts w:ascii="Arial" w:hAnsi="Arial" w:cs="Arial"/>
+                <w:lang w:val="es-ES"/>
+              </w:rPr>
+              <w:t xml:space="preserve">Jorge </w:t>
+            </w:r>
+          </w:p>
+        </w:tc>
+        <w:tc>
+          <w:tcPr>
+            <w:tcW w:w="4750" w:type="dxa"/>
+          </w:tcPr>
+          <w:p>
+            <w:pPr>
+              <w:jc w:val="both"/>
+              <w:rPr>
+                <w:rFonts w:ascii="Arial" w:hAnsi="Arial" w:cs="Arial"/>
+                <w:b/>
+                <w:lang w:val="es-ES"/>
+              </w:rPr>
+            </w:pPr>
+            <w:r>
+              <w:rPr>
+                <w:rFonts w:ascii="Arial" w:hAnsi="Arial" w:cs="Arial"/>
+                <w:lang w:val="es-ES"/>
+              </w:rPr>
+              <w:t>Andres</w:t>
+            </w:r>
           </w:p>
         </w:tc>
       </w:tr>
@@ -366,16 +566,16 @@
         </w:numPr>
         <w:jc w:val="both"/>
         <w:rPr>
-          <w:sz w:val="22"/>
-          <w:szCs w:val="22"/>
-          <w:highlight w:val="yellow"/>
-        </w:rPr>
-      </w:pPr>
-      <w:r>
-        <w:rPr>
-          <w:sz w:val="22"/>
-          <w:szCs w:val="22"/>
-          <w:highlight w:val="yellow"/>
+          <w:b/>
+          <w:sz w:val="22"/>
+          <w:szCs w:val="22"/>
+        </w:rPr>
+      </w:pPr>
+      <w:r>
+        <w:rPr>
+          <w:b/>
+          <w:sz w:val="22"/>
+          <w:szCs w:val="22"/>
         </w:rPr>
         <w:t>Completar el siguiente cuadro, teniendo en cuenta que las filas deben sumar el valor que aparece al final de la misma, los valores que estén en las columnas deben sumar el valor que aparece al final de la misma. El valor que aparece en la esquina inferior derecha, es el resultado de la suma de los valores que se encuentran en la diagonal principal del cuadro.</w:t>
       </w:r>
@@ -439,7 +639,6 @@
               <w:rPr>
                 <w:rFonts w:ascii="Calibri" w:eastAsia="Times New Roman" w:hAnsi="Calibri" w:cs="Times New Roman"/>
                 <w:color w:val="000000"/>
-                <w:highlight w:val="yellow"/>
               </w:rPr>
               <w:t>5</w:t>
             </w:r>
@@ -465,17 +664,17 @@
               <w:rPr>
                 <w:rFonts w:ascii="Calibri" w:eastAsia="Times New Roman" w:hAnsi="Calibri" w:cs="Times New Roman"/>
                 <w:color w:val="000000"/>
+                <w:highlight w:val="yellow"/>
               </w:rPr>
             </w:pPr>
             <w:r>
               <w:rPr>
                 <w:rFonts w:ascii="Calibri" w:eastAsia="Times New Roman" w:hAnsi="Calibri" w:cs="Times New Roman"/>
                 <w:color w:val="000000"/>
+                <w:highlight w:val="yellow"/>
               </w:rPr>
               <w:t>4</w:t>
             </w:r>
-            <w:bookmarkStart w:id="0" w:name="_GoBack"/>
-            <w:bookmarkEnd w:id="0"/>
           </w:p>
         </w:tc>
         <w:tc>
@@ -498,12 +697,14 @@
               <w:rPr>
                 <w:rFonts w:ascii="Calibri" w:eastAsia="Times New Roman" w:hAnsi="Calibri" w:cs="Times New Roman"/>
                 <w:color w:val="000000"/>
+                <w:highlight w:val="yellow"/>
               </w:rPr>
             </w:pPr>
             <w:r>
               <w:rPr>
                 <w:rFonts w:ascii="Calibri" w:eastAsia="Times New Roman" w:hAnsi="Calibri" w:cs="Times New Roman"/>
                 <w:color w:val="000000"/>
+                <w:highlight w:val="yellow"/>
               </w:rPr>
               <w:t>9</w:t>
             </w:r>
@@ -536,7 +737,6 @@
               <w:rPr>
                 <w:rFonts w:ascii="Calibri" w:eastAsia="Times New Roman" w:hAnsi="Calibri" w:cs="Times New Roman"/>
                 <w:color w:val="000000"/>
-                <w:highlight w:val="yellow"/>
               </w:rPr>
               <w:t>18</w:t>
             </w:r>
@@ -568,12 +768,14 @@
               <w:rPr>
                 <w:rFonts w:ascii="Calibri" w:eastAsia="Times New Roman" w:hAnsi="Calibri" w:cs="Times New Roman"/>
                 <w:color w:val="000000"/>
+                <w:highlight w:val="yellow"/>
               </w:rPr>
             </w:pPr>
             <w:r>
               <w:rPr>
                 <w:rFonts w:ascii="Calibri" w:eastAsia="Times New Roman" w:hAnsi="Calibri" w:cs="Times New Roman"/>
                 <w:color w:val="000000"/>
+                <w:highlight w:val="yellow"/>
               </w:rPr>
               <w:t>8</w:t>
             </w:r>
@@ -599,12 +801,14 @@
               <w:rPr>
                 <w:rFonts w:ascii="Calibri" w:eastAsia="Times New Roman" w:hAnsi="Calibri" w:cs="Times New Roman"/>
                 <w:color w:val="000000"/>
+                <w:highlight w:val="yellow"/>
               </w:rPr>
             </w:pPr>
             <w:r>
               <w:rPr>
                 <w:rFonts w:ascii="Calibri" w:eastAsia="Times New Roman" w:hAnsi="Calibri" w:cs="Times New Roman"/>
                 <w:color w:val="000000"/>
+                <w:highlight w:val="yellow"/>
               </w:rPr>
               <w:t>2</w:t>
             </w:r>
@@ -630,12 +834,14 @@
               <w:rPr>
                 <w:rFonts w:ascii="Calibri" w:eastAsia="Times New Roman" w:hAnsi="Calibri" w:cs="Times New Roman"/>
                 <w:color w:val="000000"/>
+                <w:highlight w:val="yellow"/>
               </w:rPr>
             </w:pPr>
             <w:r>
               <w:rPr>
                 <w:rFonts w:ascii="Calibri" w:eastAsia="Times New Roman" w:hAnsi="Calibri" w:cs="Times New Roman"/>
                 <w:color w:val="000000"/>
+                <w:highlight w:val="yellow"/>
               </w:rPr>
               <w:t>1</w:t>
             </w:r>
@@ -668,7 +874,6 @@
               <w:rPr>
                 <w:rFonts w:ascii="Calibri" w:eastAsia="Times New Roman" w:hAnsi="Calibri" w:cs="Times New Roman"/>
                 <w:color w:val="000000"/>
-                <w:highlight w:val="yellow"/>
               </w:rPr>
               <w:t>11</w:t>
             </w:r>
@@ -700,12 +905,14 @@
               <w:rPr>
                 <w:rFonts w:ascii="Calibri" w:eastAsia="Times New Roman" w:hAnsi="Calibri" w:cs="Times New Roman"/>
                 <w:color w:val="000000"/>
+                <w:highlight w:val="yellow"/>
               </w:rPr>
             </w:pPr>
             <w:r>
               <w:rPr>
                 <w:rFonts w:ascii="Calibri" w:eastAsia="Times New Roman" w:hAnsi="Calibri" w:cs="Times New Roman"/>
                 <w:color w:val="000000"/>
+                <w:highlight w:val="yellow"/>
               </w:rPr>
               <w:t>3</w:t>
             </w:r>
@@ -731,12 +938,14 @@
               <w:rPr>
                 <w:rFonts w:ascii="Calibri" w:eastAsia="Times New Roman" w:hAnsi="Calibri" w:cs="Times New Roman"/>
                 <w:color w:val="000000"/>
+                <w:highlight w:val="yellow"/>
               </w:rPr>
             </w:pPr>
             <w:r>
               <w:rPr>
                 <w:rFonts w:ascii="Calibri" w:eastAsia="Times New Roman" w:hAnsi="Calibri" w:cs="Times New Roman"/>
                 <w:color w:val="000000"/>
+                <w:highlight w:val="yellow"/>
               </w:rPr>
               <w:t>6</w:t>
             </w:r>
@@ -762,12 +971,14 @@
               <w:rPr>
                 <w:rFonts w:ascii="Calibri" w:eastAsia="Times New Roman" w:hAnsi="Calibri" w:cs="Times New Roman"/>
                 <w:color w:val="000000"/>
+                <w:highlight w:val="yellow"/>
               </w:rPr>
             </w:pPr>
             <w:r>
               <w:rPr>
                 <w:rFonts w:ascii="Calibri" w:eastAsia="Times New Roman" w:hAnsi="Calibri" w:cs="Times New Roman"/>
                 <w:color w:val="000000"/>
+                <w:highlight w:val="yellow"/>
               </w:rPr>
               <w:t>7</w:t>
             </w:r>
@@ -800,7 +1011,6 @@
               <w:rPr>
                 <w:rFonts w:ascii="Calibri" w:eastAsia="Times New Roman" w:hAnsi="Calibri" w:cs="Times New Roman"/>
                 <w:color w:val="000000"/>
-                <w:highlight w:val="yellow"/>
               </w:rPr>
               <w:t>16</w:t>
             </w:r>
@@ -839,7 +1049,6 @@
               <w:rPr>
                 <w:rFonts w:ascii="Calibri" w:eastAsia="Times New Roman" w:hAnsi="Calibri" w:cs="Times New Roman"/>
                 <w:color w:val="000000"/>
-                <w:highlight w:val="yellow"/>
               </w:rPr>
               <w:t>16</w:t>
             </w:r>
@@ -866,14 +1075,12 @@
               <w:rPr>
                 <w:rFonts w:ascii="Calibri" w:eastAsia="Times New Roman" w:hAnsi="Calibri" w:cs="Times New Roman"/>
                 <w:color w:val="000000"/>
-                <w:highlight w:val="yellow"/>
               </w:rPr>
             </w:pPr>
             <w:r>
               <w:rPr>
                 <w:rFonts w:ascii="Calibri" w:eastAsia="Times New Roman" w:hAnsi="Calibri" w:cs="Times New Roman"/>
                 <w:color w:val="000000"/>
-                <w:highlight w:val="yellow"/>
               </w:rPr>
               <w:t>12</w:t>
             </w:r>
@@ -900,14 +1107,12 @@
               <w:rPr>
                 <w:rFonts w:ascii="Calibri" w:eastAsia="Times New Roman" w:hAnsi="Calibri" w:cs="Times New Roman"/>
                 <w:color w:val="000000"/>
-                <w:highlight w:val="yellow"/>
               </w:rPr>
             </w:pPr>
             <w:r>
               <w:rPr>
                 <w:rFonts w:ascii="Calibri" w:eastAsia="Times New Roman" w:hAnsi="Calibri" w:cs="Times New Roman"/>
                 <w:color w:val="000000"/>
-                <w:highlight w:val="yellow"/>
               </w:rPr>
               <w:t>17</w:t>
             </w:r>
@@ -934,14 +1139,12 @@
               <w:rPr>
                 <w:rFonts w:ascii="Calibri" w:eastAsia="Times New Roman" w:hAnsi="Calibri" w:cs="Times New Roman"/>
                 <w:color w:val="000000"/>
-                <w:highlight w:val="yellow"/>
               </w:rPr>
             </w:pPr>
             <w:r>
               <w:rPr>
                 <w:rFonts w:ascii="Calibri" w:eastAsia="Times New Roman" w:hAnsi="Calibri" w:cs="Times New Roman"/>
                 <w:color w:val="000000"/>
-                <w:highlight w:val="yellow"/>
               </w:rPr>
               <w:t>14</w:t>
             </w:r>
@@ -972,6 +1175,7 @@
         <w:ind w:left="360"/>
         <w:jc w:val="both"/>
         <w:rPr>
+          <w:b/>
           <w:sz w:val="22"/>
           <w:szCs w:val="22"/>
         </w:rPr>
@@ -986,12 +1190,14 @@
         </w:numPr>
         <w:jc w:val="both"/>
         <w:rPr>
-          <w:sz w:val="22"/>
-          <w:szCs w:val="22"/>
-        </w:rPr>
-      </w:pPr>
-      <w:r>
-        <w:rPr>
+          <w:b/>
+          <w:sz w:val="22"/>
+          <w:szCs w:val="22"/>
+        </w:rPr>
+      </w:pPr>
+      <w:r>
+        <w:rPr>
+          <w:b/>
           <w:sz w:val="22"/>
           <w:szCs w:val="22"/>
         </w:rPr>
@@ -999,11 +1205,125 @@
       </w:r>
       <w:r>
         <w:rPr>
+          <w:b/>
           <w:sz w:val="22"/>
           <w:szCs w:val="22"/>
         </w:rPr>
         <w:t>.</w:t>
       </w:r>
+    </w:p>
+    <w:p>
+      <w:pPr>
+        <w:pStyle w:val="Default"/>
+        <w:jc w:val="both"/>
+        <w:rPr>
+          <w:sz w:val="22"/>
+          <w:szCs w:val="22"/>
+        </w:rPr>
+      </w:pPr>
+    </w:p>
+    <w:p>
+      <w:pPr>
+        <w:pStyle w:val="Default"/>
+        <w:jc w:val="both"/>
+        <w:rPr>
+          <w:sz w:val="22"/>
+          <w:szCs w:val="22"/>
+        </w:rPr>
+      </w:pPr>
+      <w:r>
+        <w:rPr>
+          <w:sz w:val="22"/>
+          <w:szCs w:val="22"/>
+        </w:rPr>
+        <w:t>Para la solución de la</w:t>
+      </w:r>
+      <w:r>
+        <w:rPr>
+          <w:sz w:val="22"/>
+          <w:szCs w:val="22"/>
+        </w:rPr>
+        <w:t xml:space="preserve"> actividad número 2 se realzó el sodoku utilizando </w:t>
+      </w:r>
+      <w:r>
+        <w:rPr>
+          <w:sz w:val="22"/>
+          <w:szCs w:val="22"/>
+          <w:u w:val="single"/>
+        </w:rPr>
+        <w:t>Python</w:t>
+      </w:r>
+      <w:r>
+        <w:rPr>
+          <w:sz w:val="22"/>
+          <w:szCs w:val="22"/>
+        </w:rPr>
+        <w:t xml:space="preserve"> como lenguaje de programación</w:t>
+      </w:r>
+      <w:r>
+        <w:rPr>
+          <w:sz w:val="22"/>
+          <w:szCs w:val="22"/>
+        </w:rPr>
+        <w:t xml:space="preserve"> y se encuentra en el archivo adjunto enviado</w:t>
+      </w:r>
+      <w:r>
+        <w:rPr>
+          <w:sz w:val="22"/>
+          <w:szCs w:val="22"/>
+        </w:rPr>
+        <w:t>.</w:t>
+      </w:r>
+    </w:p>
+    <w:p>
+      <w:pPr>
+        <w:pStyle w:val="Default"/>
+        <w:jc w:val="both"/>
+        <w:rPr>
+          <w:sz w:val="22"/>
+          <w:szCs w:val="22"/>
+        </w:rPr>
+      </w:pPr>
+    </w:p>
+    <w:p>
+      <w:pPr>
+        <w:pStyle w:val="Default"/>
+        <w:jc w:val="both"/>
+        <w:rPr>
+          <w:sz w:val="22"/>
+          <w:szCs w:val="22"/>
+        </w:rPr>
+      </w:pPr>
+    </w:p>
+    <w:p>
+      <w:pPr>
+        <w:pStyle w:val="Default"/>
+        <w:jc w:val="both"/>
+        <w:rPr>
+          <w:sz w:val="22"/>
+          <w:szCs w:val="22"/>
+        </w:rPr>
+      </w:pPr>
+    </w:p>
+    <w:p>
+      <w:pPr>
+        <w:pStyle w:val="Default"/>
+        <w:jc w:val="both"/>
+        <w:rPr>
+          <w:sz w:val="22"/>
+          <w:szCs w:val="22"/>
+        </w:rPr>
+      </w:pPr>
+    </w:p>
+    <w:p>
+      <w:pPr>
+        <w:pStyle w:val="Default"/>
+        <w:jc w:val="both"/>
+        <w:rPr>
+          <w:sz w:val="22"/>
+          <w:szCs w:val="22"/>
+        </w:rPr>
+      </w:pPr>
     </w:p>
     <w:p>
       <w:pPr>
@@ -1014,17 +1334,157 @@
         </w:numPr>
         <w:jc w:val="both"/>
         <w:rPr>
-          <w:sz w:val="22"/>
-          <w:szCs w:val="22"/>
-        </w:rPr>
-      </w:pPr>
-      <w:r>
-        <w:rPr>
+          <w:b/>
+          <w:sz w:val="22"/>
+          <w:szCs w:val="22"/>
+        </w:rPr>
+      </w:pPr>
+      <w:r>
+        <w:rPr>
+          <w:b/>
           <w:sz w:val="22"/>
           <w:szCs w:val="22"/>
         </w:rPr>
         <w:t>Describir las dificultades obtenidas en la solución del punto 2.</w:t>
       </w:r>
+    </w:p>
+    <w:p>
+      <w:pPr>
+        <w:pStyle w:val="Default"/>
+        <w:jc w:val="both"/>
+        <w:rPr>
+          <w:b/>
+          <w:sz w:val="22"/>
+          <w:szCs w:val="22"/>
+        </w:rPr>
+      </w:pPr>
+    </w:p>
+    <w:p>
+      <w:pPr>
+        <w:pStyle w:val="Default"/>
+        <w:numPr>
+          <w:ilvl w:val="0"/>
+          <w:numId w:val="7"/>
+        </w:numPr>
+        <w:jc w:val="both"/>
+        <w:rPr>
+          <w:sz w:val="22"/>
+          <w:szCs w:val="22"/>
+        </w:rPr>
+      </w:pPr>
+      <w:r>
+        <w:rPr>
+          <w:sz w:val="22"/>
+          <w:szCs w:val="22"/>
+        </w:rPr>
+        <w:t>La primera dificultad que se nos presentó, fue saber cómo obtener un número randómico, es decir generar número</w:t>
+      </w:r>
+      <w:r>
+        <w:rPr>
+          <w:sz w:val="22"/>
+          <w:szCs w:val="22"/>
+        </w:rPr>
+        <w:t>s</w:t>
+      </w:r>
+      <w:r>
+        <w:rPr>
+          <w:sz w:val="22"/>
+          <w:szCs w:val="22"/>
+        </w:rPr>
+        <w:t xml:space="preserve"> aleatorios</w:t>
+      </w:r>
+      <w:r>
+        <w:rPr>
+          <w:sz w:val="22"/>
+          <w:szCs w:val="22"/>
+        </w:rPr>
+        <w:t xml:space="preserve"> en las casillas faltantes en la matriz del sodoku.</w:t>
+      </w:r>
+    </w:p>
+    <w:p>
+      <w:pPr>
+        <w:pStyle w:val="Default"/>
+        <w:ind w:left="720"/>
+        <w:jc w:val="both"/>
+        <w:rPr>
+          <w:sz w:val="22"/>
+          <w:szCs w:val="22"/>
+        </w:rPr>
+      </w:pPr>
+    </w:p>
+    <w:p>
+      <w:pPr>
+        <w:pStyle w:val="Default"/>
+        <w:numPr>
+          <w:ilvl w:val="0"/>
+          <w:numId w:val="7"/>
+        </w:numPr>
+        <w:jc w:val="both"/>
+        <w:rPr>
+          <w:sz w:val="22"/>
+          <w:szCs w:val="22"/>
+        </w:rPr>
+      </w:pPr>
+      <w:r>
+        <w:rPr>
+          <w:sz w:val="22"/>
+          <w:szCs w:val="22"/>
+        </w:rPr>
+        <w:t xml:space="preserve">Luego al momento de la realización de las condiciones, nos dimos cuenta que iban a salir muchos </w:t>
+      </w:r>
+      <w:r>
+        <w:rPr>
+          <w:b/>
+          <w:sz w:val="22"/>
+          <w:szCs w:val="22"/>
+          <w:u w:val="single"/>
+        </w:rPr>
+        <w:t>if</w:t>
+      </w:r>
+      <w:r>
+        <w:rPr>
+          <w:sz w:val="22"/>
+          <w:szCs w:val="22"/>
+        </w:rPr>
+        <w:t xml:space="preserve"> ya que el ejercicio otorgado tenía ciertas restricciones que se deberían cumplir por lo cual al terminar el programa la cantidad de condiciones fue enorme.</w:t>
+      </w:r>
+    </w:p>
+    <w:p>
+      <w:pPr>
+        <w:pStyle w:val="Prrafodelista"/>
+      </w:pPr>
+    </w:p>
+    <w:p>
+      <w:pPr>
+        <w:pStyle w:val="Default"/>
+        <w:numPr>
+          <w:ilvl w:val="0"/>
+          <w:numId w:val="7"/>
+        </w:numPr>
+        <w:jc w:val="both"/>
+        <w:rPr>
+          <w:sz w:val="22"/>
+          <w:szCs w:val="22"/>
+        </w:rPr>
+      </w:pPr>
+      <w:r>
+        <w:rPr>
+          <w:sz w:val="22"/>
+          <w:szCs w:val="22"/>
+        </w:rPr>
+        <w:t>Por último al ejecutarse el programa por lo general hay que esperar de 5 a 20 minutos, esto debido a la aleatoriedad de los número generados por cada vez que se ejecuta.</w:t>
+      </w:r>
+    </w:p>
+    <w:p>
+      <w:pPr>
+        <w:pStyle w:val="Default"/>
+        <w:ind w:left="720"/>
+        <w:jc w:val="both"/>
+        <w:rPr>
+          <w:sz w:val="22"/>
+          <w:szCs w:val="22"/>
+        </w:rPr>
+      </w:pPr>
     </w:p>
     <w:p>
       <w:pPr>
@@ -1749,6 +2209,119 @@
     </w:lvl>
   </w:abstractNum>
   <w:abstractNum w:abstractNumId="3">
+    <w:nsid w:val="5C2C5613"/>
+    <w:multiLevelType w:val="hybridMultilevel"/>
+    <w:tmpl w:val="DB2A8026"/>
+    <w:lvl w:ilvl="0" w:tplc="240A0001">
+      <w:start w:val="1"/>
+      <w:numFmt w:val="bullet"/>
+      <w:lvlText w:val=""/>
+      <w:lvlJc w:val="left"/>
+      <w:pPr>
+        <w:ind w:left="720" w:hanging="360"/>
+      </w:pPr>
+      <w:rPr>
+        <w:rFonts w:ascii="Symbol" w:hAnsi="Symbol" w:hint="default"/>
+      </w:rPr>
+    </w:lvl>
+    <w:lvl w:ilvl="1" w:tplc="240A0003" w:tentative="1">
+      <w:start w:val="1"/>
+      <w:numFmt w:val="bullet"/>
+      <w:lvlText w:val="o"/>
+      <w:lvlJc w:val="left"/>
+      <w:pPr>
+        <w:ind w:left="1440" w:hanging="360"/>
+      </w:pPr>
+      <w:rPr>
+        <w:rFonts w:ascii="Courier New" w:hAnsi="Courier New" w:cs="Courier New" w:hint="default"/>
+      </w:rPr>
+    </w:lvl>
+    <w:lvl w:ilvl="2" w:tplc="240A0005" w:tentative="1">
+      <w:start w:val="1"/>
+      <w:numFmt w:val="bullet"/>
+      <w:lvlText w:val=""/>
+      <w:lvlJc w:val="left"/>
+      <w:pPr>
+        <w:ind w:left="2160" w:hanging="360"/>
+      </w:pPr>
+      <w:rPr>
+        <w:rFonts w:ascii="Wingdings" w:hAnsi="Wingdings" w:hint="default"/>
+      </w:rPr>
+    </w:lvl>
+    <w:lvl w:ilvl="3" w:tplc="240A0001" w:tentative="1">
+      <w:start w:val="1"/>
+      <w:numFmt w:val="bullet"/>
+      <w:lvlText w:val=""/>
+      <w:lvlJc w:val="left"/>
+      <w:pPr>
+        <w:ind w:left="2880" w:hanging="360"/>
+      </w:pPr>
+      <w:rPr>
+        <w:rFonts w:ascii="Symbol" w:hAnsi="Symbol" w:hint="default"/>
+      </w:rPr>
+    </w:lvl>
+    <w:lvl w:ilvl="4" w:tplc="240A0003" w:tentative="1">
+      <w:start w:val="1"/>
+      <w:numFmt w:val="bullet"/>
+      <w:lvlText w:val="o"/>
+      <w:lvlJc w:val="left"/>
+      <w:pPr>
+        <w:ind w:left="3600" w:hanging="360"/>
+      </w:pPr>
+      <w:rPr>
+        <w:rFonts w:ascii="Courier New" w:hAnsi="Courier New" w:cs="Courier New" w:hint="default"/>
+      </w:rPr>
+    </w:lvl>
+    <w:lvl w:ilvl="5" w:tplc="240A0005" w:tentative="1">
+      <w:start w:val="1"/>
+      <w:numFmt w:val="bullet"/>
+      <w:lvlText w:val=""/>
+      <w:lvlJc w:val="left"/>
+      <w:pPr>
+        <w:ind w:left="4320" w:hanging="360"/>
+      </w:pPr>
+      <w:rPr>
+        <w:rFonts w:ascii="Wingdings" w:hAnsi="Wingdings" w:hint="default"/>
+      </w:rPr>
+    </w:lvl>
+    <w:lvl w:ilvl="6" w:tplc="240A0001" w:tentative="1">
+      <w:start w:val="1"/>
+      <w:numFmt w:val="bullet"/>
+      <w:lvlText w:val=""/>
+      <w:lvlJc w:val="left"/>
+      <w:pPr>
+        <w:ind w:left="5040" w:hanging="360"/>
+      </w:pPr>
+      <w:rPr>
+        <w:rFonts w:ascii="Symbol" w:hAnsi="Symbol" w:hint="default"/>
+      </w:rPr>
+    </w:lvl>
+    <w:lvl w:ilvl="7" w:tplc="240A0003" w:tentative="1">
+      <w:start w:val="1"/>
+      <w:numFmt w:val="bullet"/>
+      <w:lvlText w:val="o"/>
+      <w:lvlJc w:val="left"/>
+      <w:pPr>
+        <w:ind w:left="5760" w:hanging="360"/>
+      </w:pPr>
+      <w:rPr>
+        <w:rFonts w:ascii="Courier New" w:hAnsi="Courier New" w:cs="Courier New" w:hint="default"/>
+      </w:rPr>
+    </w:lvl>
+    <w:lvl w:ilvl="8" w:tplc="240A0005" w:tentative="1">
+      <w:start w:val="1"/>
+      <w:numFmt w:val="bullet"/>
+      <w:lvlText w:val=""/>
+      <w:lvlJc w:val="left"/>
+      <w:pPr>
+        <w:ind w:left="6480" w:hanging="360"/>
+      </w:pPr>
+      <w:rPr>
+        <w:rFonts w:ascii="Wingdings" w:hAnsi="Wingdings" w:hint="default"/>
+      </w:rPr>
+    </w:lvl>
+  </w:abstractNum>
+  <w:abstractNum w:abstractNumId="4">
     <w:nsid w:val="73112260"/>
     <w:multiLevelType w:val="hybridMultilevel"/>
     <w:tmpl w:val="DB6EB1D4"/>
@@ -1861,7 +2434,7 @@
       </w:rPr>
     </w:lvl>
   </w:abstractNum>
-  <w:abstractNum w:abstractNumId="4">
+  <w:abstractNum w:abstractNumId="5">
     <w:nsid w:val="7ACB0F2F"/>
     <w:multiLevelType w:val="hybridMultilevel"/>
     <w:tmpl w:val="5BA2C760"/>
@@ -1947,7 +2520,7 @@
       </w:pPr>
     </w:lvl>
   </w:abstractNum>
-  <w:abstractNum w:abstractNumId="5">
+  <w:abstractNum w:abstractNumId="6">
     <w:nsid w:val="7FEE2D9F"/>
     <w:multiLevelType w:val="hybridMultilevel"/>
     <w:tmpl w:val="CA14F66A"/>
@@ -2061,22 +2634,25 @@
     </w:lvl>
   </w:abstractNum>
   <w:num w:numId="1">
-    <w:abstractNumId w:val="4"/>
+    <w:abstractNumId w:val="5"/>
   </w:num>
   <w:num w:numId="2">
     <w:abstractNumId w:val="1"/>
   </w:num>
   <w:num w:numId="3">
-    <w:abstractNumId w:val="3"/>
+    <w:abstractNumId w:val="4"/>
   </w:num>
   <w:num w:numId="4">
-    <w:abstractNumId w:val="5"/>
+    <w:abstractNumId w:val="6"/>
   </w:num>
   <w:num w:numId="5">
     <w:abstractNumId w:val="0"/>
   </w:num>
   <w:num w:numId="6">
     <w:abstractNumId w:val="2"/>
+  </w:num>
+  <w:num w:numId="7">
+    <w:abstractNumId w:val="3"/>
   </w:num>
 </w:numbering>
 </file>

</xml_diff>